<commit_message>
change res for sliced plot
</commit_message>
<xml_diff>
--- a/manuscripts/Supplemental Data for draft 6 downsized_jm.docx
+++ b/manuscripts/Supplemental Data for draft 6 downsized_jm.docx
@@ -17,8 +17,6 @@
       <w:r>
         <w:t xml:space="preserve">The main figures in the paper analysing the 21 high income countries selected by White et al were repeated using all the countries in the Human Mortality Database for which data were available.  </w:t>
       </w:r>
-      <w:bookmarkStart w:id="0" w:name="_GoBack"/>
-      <w:bookmarkEnd w:id="0"/>
     </w:p>
     <w:p>
       <w:pPr>
@@ -28,14 +26,36 @@
       <w:r>
         <w:t xml:space="preserve">Figure </w:t>
       </w:r>
-      <w:fldSimple w:instr=" SEQ Figure \* ARABIC ">
-        <w:r>
-          <w:rPr>
-            <w:noProof/>
-          </w:rPr>
-          <w:t>1</w:t>
-        </w:r>
-      </w:fldSimple>
+      <w:r>
+        <w:rPr>
+          <w:noProof/>
+        </w:rPr>
+        <w:fldChar w:fldCharType="begin"/>
+      </w:r>
+      <w:r>
+        <w:rPr>
+          <w:noProof/>
+        </w:rPr>
+        <w:instrText xml:space="preserve"> SEQ Figure \* ARABIC </w:instrText>
+      </w:r>
+      <w:r>
+        <w:rPr>
+          <w:noProof/>
+        </w:rPr>
+        <w:fldChar w:fldCharType="separate"/>
+      </w:r>
+      <w:r>
+        <w:rPr>
+          <w:noProof/>
+        </w:rPr>
+        <w:t>1</w:t>
+      </w:r>
+      <w:r>
+        <w:rPr>
+          <w:noProof/>
+        </w:rPr>
+        <w:fldChar w:fldCharType="end"/>
+      </w:r>
       <w:r>
         <w:t xml:space="preserve"> </w:t>
       </w:r>
@@ -48,6 +68,7 @@
         <w:pStyle w:val="BodyText1"/>
         <w:keepNext/>
       </w:pPr>
+      <w:bookmarkStart w:id="0" w:name="_GoBack"/>
       <w:r>
         <w:rPr>
           <w:noProof/>
@@ -94,6 +115,7 @@
           </wp:inline>
         </w:drawing>
       </w:r>
+      <w:bookmarkEnd w:id="0"/>
     </w:p>
     <w:p>
       <w:pPr>
@@ -160,21 +182,7 @@
           <w:i/>
           <w:iCs/>
         </w:rPr>
-        <w:t>ed values of life ex</w:t>
-      </w:r>
-      <w:r>
-        <w:rPr>
-          <w:i/>
-          <w:iCs/>
-        </w:rPr>
-        <w:t>pectancy at birth in 1955 for all 40 HMD</w:t>
-      </w:r>
-      <w:r>
-        <w:rPr>
-          <w:i/>
-          <w:iCs/>
-        </w:rPr>
-        <w:t xml:space="preserve"> countries against average annual gain in life expectancy per year between 1955 and 2016.  </w:t>
+        <w:t xml:space="preserve">ed values of life expectancy at birth in 1955 for all 40 HMD countries against average annual gain in life expectancy per year between 1955 and 2016.  </w:t>
       </w:r>
     </w:p>
     <w:p>
@@ -194,6 +202,576 @@
         <w:t>TO BE PRODUCED (if necessary?)</w:t>
       </w:r>
     </w:p>
+    <w:tbl>
+      <w:tblPr>
+        <w:tblStyle w:val="TableGrid"/>
+        <w:tblW w:w="0" w:type="auto"/>
+        <w:tblLook w:val="04A0" w:firstRow="1" w:lastRow="0" w:firstColumn="1" w:lastColumn="0" w:noHBand="0" w:noVBand="1"/>
+      </w:tblPr>
+      <w:tblGrid>
+        <w:gridCol w:w="1456"/>
+        <w:gridCol w:w="1115"/>
+        <w:gridCol w:w="1179"/>
+        <w:gridCol w:w="1074"/>
+        <w:gridCol w:w="1115"/>
+        <w:gridCol w:w="1174"/>
+        <w:gridCol w:w="1183"/>
+      </w:tblGrid>
+      <w:tr>
+        <w:tc>
+          <w:tcPr>
+            <w:tcW w:w="1185" w:type="dxa"/>
+          </w:tcPr>
+          <w:p>
+            <w:pPr>
+              <w:pStyle w:val="BodyText1"/>
+              <w:rPr>
+                <w:b/>
+                <w:iCs/>
+              </w:rPr>
+            </w:pPr>
+            <w:r>
+              <w:rPr>
+                <w:b/>
+                <w:iCs/>
+              </w:rPr>
+              <w:t>Population</w:t>
+            </w:r>
+          </w:p>
+        </w:tc>
+        <w:tc>
+          <w:tcPr>
+            <w:tcW w:w="1185" w:type="dxa"/>
+          </w:tcPr>
+          <w:p>
+            <w:pPr>
+              <w:pStyle w:val="BodyText1"/>
+              <w:rPr>
+                <w:b/>
+                <w:iCs/>
+              </w:rPr>
+            </w:pPr>
+            <w:r>
+              <w:rPr>
+                <w:b/>
+                <w:iCs/>
+              </w:rPr>
+              <w:t xml:space="preserve">e0 in 1955 </w:t>
+            </w:r>
+          </w:p>
+        </w:tc>
+        <w:tc>
+          <w:tcPr>
+            <w:tcW w:w="1185" w:type="dxa"/>
+          </w:tcPr>
+          <w:p>
+            <w:pPr>
+              <w:pStyle w:val="BodyText1"/>
+              <w:rPr>
+                <w:b/>
+                <w:iCs/>
+              </w:rPr>
+            </w:pPr>
+            <w:r>
+              <w:rPr>
+                <w:b/>
+                <w:iCs/>
+              </w:rPr>
+              <w:t>Average annual gain</w:t>
+            </w:r>
+          </w:p>
+        </w:tc>
+        <w:tc>
+          <w:tcPr>
+            <w:tcW w:w="1185" w:type="dxa"/>
+          </w:tcPr>
+          <w:p>
+            <w:pPr>
+              <w:pStyle w:val="BodyText1"/>
+              <w:rPr>
+                <w:b/>
+                <w:iCs/>
+              </w:rPr>
+            </w:pPr>
+            <w:r>
+              <w:rPr>
+                <w:b/>
+                <w:iCs/>
+              </w:rPr>
+              <w:t>SE</w:t>
+            </w:r>
+          </w:p>
+        </w:tc>
+        <w:tc>
+          <w:tcPr>
+            <w:tcW w:w="1185" w:type="dxa"/>
+          </w:tcPr>
+          <w:p>
+            <w:pPr>
+              <w:pStyle w:val="BodyText1"/>
+              <w:rPr>
+                <w:b/>
+                <w:iCs/>
+              </w:rPr>
+            </w:pPr>
+            <w:r>
+              <w:rPr>
+                <w:b/>
+                <w:iCs/>
+              </w:rPr>
+              <w:t>t value</w:t>
+            </w:r>
+          </w:p>
+        </w:tc>
+        <w:tc>
+          <w:tcPr>
+            <w:tcW w:w="1185" w:type="dxa"/>
+          </w:tcPr>
+          <w:p>
+            <w:pPr>
+              <w:pStyle w:val="BodyText1"/>
+              <w:rPr>
+                <w:b/>
+                <w:iCs/>
+              </w:rPr>
+            </w:pPr>
+            <w:r>
+              <w:rPr>
+                <w:b/>
+                <w:iCs/>
+              </w:rPr>
+              <w:t>R squared</w:t>
+            </w:r>
+          </w:p>
+        </w:tc>
+        <w:tc>
+          <w:tcPr>
+            <w:tcW w:w="1186" w:type="dxa"/>
+          </w:tcPr>
+          <w:p>
+            <w:pPr>
+              <w:pStyle w:val="BodyText1"/>
+              <w:rPr>
+                <w:b/>
+                <w:iCs/>
+              </w:rPr>
+            </w:pPr>
+            <w:r>
+              <w:rPr>
+                <w:b/>
+                <w:iCs/>
+              </w:rPr>
+              <w:t>Adj. R Squared</w:t>
+            </w:r>
+          </w:p>
+        </w:tc>
+      </w:tr>
+      <w:tr>
+        <w:tc>
+          <w:tcPr>
+            <w:tcW w:w="1185" w:type="dxa"/>
+          </w:tcPr>
+          <w:p>
+            <w:pPr>
+              <w:pStyle w:val="BodyText1"/>
+              <w:rPr>
+                <w:iCs/>
+              </w:rPr>
+            </w:pPr>
+            <w:r>
+              <w:rPr>
+                <w:iCs/>
+              </w:rPr>
+              <w:t>Lowest</w:t>
+            </w:r>
+          </w:p>
+        </w:tc>
+        <w:tc>
+          <w:tcPr>
+            <w:tcW w:w="1185" w:type="dxa"/>
+          </w:tcPr>
+          <w:p>
+            <w:pPr>
+              <w:pStyle w:val="BodyText1"/>
+              <w:rPr>
+                <w:iCs/>
+              </w:rPr>
+            </w:pPr>
+            <w:r>
+              <w:rPr>
+                <w:iCs/>
+              </w:rPr>
+              <w:t>61.400</w:t>
+            </w:r>
+          </w:p>
+        </w:tc>
+        <w:tc>
+          <w:tcPr>
+            <w:tcW w:w="1185" w:type="dxa"/>
+          </w:tcPr>
+          <w:p>
+            <w:pPr>
+              <w:pStyle w:val="BodyText1"/>
+              <w:rPr>
+                <w:iCs/>
+              </w:rPr>
+            </w:pPr>
+            <w:r>
+              <w:rPr>
+                <w:iCs/>
+              </w:rPr>
+              <w:t>0.083</w:t>
+            </w:r>
+          </w:p>
+        </w:tc>
+        <w:tc>
+          <w:tcPr>
+            <w:tcW w:w="1185" w:type="dxa"/>
+          </w:tcPr>
+          <w:p>
+            <w:pPr>
+              <w:pStyle w:val="BodyText1"/>
+              <w:rPr>
+                <w:iCs/>
+              </w:rPr>
+            </w:pPr>
+            <w:r>
+              <w:rPr>
+                <w:iCs/>
+              </w:rPr>
+              <w:t>0.015</w:t>
+            </w:r>
+          </w:p>
+        </w:tc>
+        <w:tc>
+          <w:tcPr>
+            <w:tcW w:w="1185" w:type="dxa"/>
+          </w:tcPr>
+          <w:p>
+            <w:pPr>
+              <w:pStyle w:val="BodyText1"/>
+              <w:rPr>
+                <w:iCs/>
+              </w:rPr>
+            </w:pPr>
+            <w:r>
+              <w:rPr>
+                <w:iCs/>
+              </w:rPr>
+              <w:t>5.340</w:t>
+            </w:r>
+          </w:p>
+        </w:tc>
+        <w:tc>
+          <w:tcPr>
+            <w:tcW w:w="1185" w:type="dxa"/>
+          </w:tcPr>
+          <w:p>
+            <w:pPr>
+              <w:pStyle w:val="BodyText1"/>
+              <w:rPr>
+                <w:iCs/>
+              </w:rPr>
+            </w:pPr>
+            <w:r>
+              <w:rPr>
+                <w:iCs/>
+              </w:rPr>
+              <w:t>0.322</w:t>
+            </w:r>
+          </w:p>
+        </w:tc>
+        <w:tc>
+          <w:tcPr>
+            <w:tcW w:w="1186" w:type="dxa"/>
+          </w:tcPr>
+          <w:p>
+            <w:pPr>
+              <w:pStyle w:val="BodyText1"/>
+              <w:rPr>
+                <w:iCs/>
+              </w:rPr>
+            </w:pPr>
+            <w:r>
+              <w:rPr>
+                <w:iCs/>
+              </w:rPr>
+              <w:t>0.311</w:t>
+            </w:r>
+          </w:p>
+        </w:tc>
+      </w:tr>
+      <w:tr>
+        <w:tc>
+          <w:tcPr>
+            <w:tcW w:w="1185" w:type="dxa"/>
+          </w:tcPr>
+          <w:p>
+            <w:pPr>
+              <w:pStyle w:val="BodyText1"/>
+              <w:rPr>
+                <w:iCs/>
+              </w:rPr>
+            </w:pPr>
+            <w:r>
+              <w:rPr>
+                <w:iCs/>
+              </w:rPr>
+              <w:t>Highest</w:t>
+            </w:r>
+          </w:p>
+        </w:tc>
+        <w:tc>
+          <w:tcPr>
+            <w:tcW w:w="1185" w:type="dxa"/>
+          </w:tcPr>
+          <w:p>
+            <w:pPr>
+              <w:pStyle w:val="BodyText1"/>
+              <w:rPr>
+                <w:iCs/>
+              </w:rPr>
+            </w:pPr>
+            <w:r>
+              <w:rPr>
+                <w:iCs/>
+              </w:rPr>
+              <w:t>73.430</w:t>
+            </w:r>
+          </w:p>
+        </w:tc>
+        <w:tc>
+          <w:tcPr>
+            <w:tcW w:w="1185" w:type="dxa"/>
+          </w:tcPr>
+          <w:p>
+            <w:pPr>
+              <w:pStyle w:val="BodyText1"/>
+              <w:rPr>
+                <w:iCs/>
+              </w:rPr>
+            </w:pPr>
+            <w:r>
+              <w:rPr>
+                <w:iCs/>
+              </w:rPr>
+              <w:t>0.196</w:t>
+            </w:r>
+          </w:p>
+        </w:tc>
+        <w:tc>
+          <w:tcPr>
+            <w:tcW w:w="1185" w:type="dxa"/>
+          </w:tcPr>
+          <w:p>
+            <w:pPr>
+              <w:pStyle w:val="BodyText1"/>
+              <w:rPr>
+                <w:iCs/>
+              </w:rPr>
+            </w:pPr>
+            <w:r>
+              <w:rPr>
+                <w:iCs/>
+              </w:rPr>
+              <w:t>0.003</w:t>
+            </w:r>
+          </w:p>
+        </w:tc>
+        <w:tc>
+          <w:tcPr>
+            <w:tcW w:w="1185" w:type="dxa"/>
+          </w:tcPr>
+          <w:p>
+            <w:pPr>
+              <w:pStyle w:val="BodyText1"/>
+              <w:rPr>
+                <w:iCs/>
+              </w:rPr>
+            </w:pPr>
+            <w:r>
+              <w:rPr>
+                <w:iCs/>
+              </w:rPr>
+              <w:t>58.461</w:t>
+            </w:r>
+          </w:p>
+        </w:tc>
+        <w:tc>
+          <w:tcPr>
+            <w:tcW w:w="1185" w:type="dxa"/>
+          </w:tcPr>
+          <w:p>
+            <w:pPr>
+              <w:pStyle w:val="BodyText1"/>
+              <w:rPr>
+                <w:iCs/>
+              </w:rPr>
+            </w:pPr>
+            <w:r>
+              <w:rPr>
+                <w:iCs/>
+              </w:rPr>
+              <w:t>0.983</w:t>
+            </w:r>
+          </w:p>
+        </w:tc>
+        <w:tc>
+          <w:tcPr>
+            <w:tcW w:w="1186" w:type="dxa"/>
+          </w:tcPr>
+          <w:p>
+            <w:pPr>
+              <w:pStyle w:val="BodyText1"/>
+              <w:rPr>
+                <w:iCs/>
+              </w:rPr>
+            </w:pPr>
+            <w:r>
+              <w:rPr>
+                <w:iCs/>
+              </w:rPr>
+              <w:t>0.982</w:t>
+            </w:r>
+          </w:p>
+        </w:tc>
+      </w:tr>
+      <w:tr>
+        <w:tc>
+          <w:tcPr>
+            <w:tcW w:w="1185" w:type="dxa"/>
+          </w:tcPr>
+          <w:p>
+            <w:pPr>
+              <w:pStyle w:val="BodyText1"/>
+              <w:rPr>
+                <w:iCs/>
+              </w:rPr>
+            </w:pPr>
+            <w:r>
+              <w:rPr>
+                <w:iCs/>
+              </w:rPr>
+              <w:t>Average</w:t>
+            </w:r>
+          </w:p>
+        </w:tc>
+        <w:tc>
+          <w:tcPr>
+            <w:tcW w:w="1185" w:type="dxa"/>
+          </w:tcPr>
+          <w:p>
+            <w:pPr>
+              <w:pStyle w:val="BodyText1"/>
+              <w:rPr>
+                <w:iCs/>
+              </w:rPr>
+            </w:pPr>
+            <w:r>
+              <w:rPr>
+                <w:iCs/>
+              </w:rPr>
+              <w:t>68.942</w:t>
+            </w:r>
+          </w:p>
+        </w:tc>
+        <w:tc>
+          <w:tcPr>
+            <w:tcW w:w="1185" w:type="dxa"/>
+          </w:tcPr>
+          <w:p>
+            <w:pPr>
+              <w:pStyle w:val="BodyText1"/>
+              <w:rPr>
+                <w:iCs/>
+              </w:rPr>
+            </w:pPr>
+            <w:r>
+              <w:rPr>
+                <w:iCs/>
+              </w:rPr>
+              <w:t>0.173</w:t>
+            </w:r>
+          </w:p>
+        </w:tc>
+        <w:tc>
+          <w:tcPr>
+            <w:tcW w:w="1185" w:type="dxa"/>
+          </w:tcPr>
+          <w:p>
+            <w:pPr>
+              <w:pStyle w:val="BodyText1"/>
+              <w:rPr>
+                <w:iCs/>
+              </w:rPr>
+            </w:pPr>
+            <w:r>
+              <w:rPr>
+                <w:iCs/>
+              </w:rPr>
+              <w:t>0.003</w:t>
+            </w:r>
+          </w:p>
+        </w:tc>
+        <w:tc>
+          <w:tcPr>
+            <w:tcW w:w="1185" w:type="dxa"/>
+          </w:tcPr>
+          <w:p>
+            <w:pPr>
+              <w:pStyle w:val="BodyText1"/>
+              <w:rPr>
+                <w:iCs/>
+              </w:rPr>
+            </w:pPr>
+            <w:r>
+              <w:rPr>
+                <w:iCs/>
+              </w:rPr>
+              <w:t>54.967</w:t>
+            </w:r>
+          </w:p>
+        </w:tc>
+        <w:tc>
+          <w:tcPr>
+            <w:tcW w:w="1185" w:type="dxa"/>
+          </w:tcPr>
+          <w:p>
+            <w:pPr>
+              <w:pStyle w:val="BodyText1"/>
+              <w:rPr>
+                <w:iCs/>
+              </w:rPr>
+            </w:pPr>
+            <w:r>
+              <w:rPr>
+                <w:iCs/>
+              </w:rPr>
+              <w:t>0.981</w:t>
+            </w:r>
+          </w:p>
+        </w:tc>
+        <w:tc>
+          <w:tcPr>
+            <w:tcW w:w="1186" w:type="dxa"/>
+          </w:tcPr>
+          <w:p>
+            <w:pPr>
+              <w:pStyle w:val="BodyText1"/>
+              <w:rPr>
+                <w:iCs/>
+              </w:rPr>
+            </w:pPr>
+            <w:r>
+              <w:rPr>
+                <w:iCs/>
+              </w:rPr>
+              <w:t>0.980</w:t>
+            </w:r>
+          </w:p>
+        </w:tc>
+      </w:tr>
+    </w:tbl>
     <w:p>
       <w:pPr>
         <w:pStyle w:val="BodyText1"/>
@@ -229,16 +807,46 @@
       <w:r>
         <w:t xml:space="preserve">Figure </w:t>
       </w:r>
-      <w:fldSimple w:instr=" SEQ Figure \* ARABIC ">
-        <w:r>
-          <w:rPr>
-            <w:noProof/>
-          </w:rPr>
-          <w:t>2</w:t>
-        </w:r>
-      </w:fldSimple>
-      <w:r>
-        <w:t xml:space="preserve"> life expectancy against average annual change in life expectacny over 6 decades with all 40 HMD countries (an alternative Figure 3)</w:t>
+      <w:r>
+        <w:rPr>
+          <w:noProof/>
+        </w:rPr>
+        <w:fldChar w:fldCharType="begin"/>
+      </w:r>
+      <w:r>
+        <w:rPr>
+          <w:noProof/>
+        </w:rPr>
+        <w:instrText xml:space="preserve"> SEQ Figure \* ARABIC </w:instrText>
+      </w:r>
+      <w:r>
+        <w:rPr>
+          <w:noProof/>
+        </w:rPr>
+        <w:fldChar w:fldCharType="separate"/>
+      </w:r>
+      <w:r>
+        <w:rPr>
+          <w:noProof/>
+        </w:rPr>
+        <w:t>2</w:t>
+      </w:r>
+      <w:r>
+        <w:rPr>
+          <w:noProof/>
+        </w:rPr>
+        <w:fldChar w:fldCharType="end"/>
+      </w:r>
+      <w:r>
+        <w:t xml:space="preserve"> life expectancy against average annual change in life </w:t>
+      </w:r>
+      <w:proofErr w:type="spellStart"/>
+      <w:r>
+        <w:t>expectacny</w:t>
+      </w:r>
+      <w:proofErr w:type="spellEnd"/>
+      <w:r>
+        <w:t xml:space="preserve"> over 6 decades with all 40 HMD countries (an alternative Figure 3)</w:t>
       </w:r>
     </w:p>
     <w:p>
@@ -312,10 +920,24 @@
         <w:pStyle w:val="BodyText1"/>
       </w:pPr>
       <w:r>
-        <w:t xml:space="preserve">Figure 2 </w:t>
-      </w:r>
-      <w:r>
-        <w:t xml:space="preserve">graphs the life expectancy at the start of each decade, against the annual change in life expectancy over the decade, for all the countries in the HMD for which data was available.  As described in our methods, this will likely be skewed given that unweighted averages are shown and good quality data was not available for a number of countries until the mid 1980s.  It is not possible to draw conclusions from this presentation of the available data.  </w:t>
+        <w:lastRenderedPageBreak/>
+        <w:t xml:space="preserve">Figure 2 graphs the life expectancy at the start of each decade, against the annual change in life expectancy over the decade, for all the countries in the HMD for which data was available.  As described in our methods, this will likely be skewed given that unweighted averages are shown and good quality data was not available for a number of countries until the </w:t>
+      </w:r>
+      <w:proofErr w:type="spellStart"/>
+      <w:r>
+        <w:t>mid 1980s</w:t>
+      </w:r>
+      <w:proofErr w:type="spellEnd"/>
+      <w:r>
+        <w:t xml:space="preserve">.  It is not </w:t>
+      </w:r>
+      <w:proofErr w:type="gramStart"/>
+      <w:r>
+        <w:t>possible</w:t>
+      </w:r>
+      <w:proofErr w:type="gramEnd"/>
+      <w:r>
+        <w:t xml:space="preserve"> to draw conclusions from this presentation of the available data.  </w:t>
       </w:r>
     </w:p>
     <w:p>
@@ -2257,6 +2879,21 @@
       <w:lang w:eastAsia="en-US"/>
     </w:rPr>
   </w:style>
+  <w:style w:type="table" w:styleId="TableGrid">
+    <w:name w:val="Table Grid"/>
+    <w:basedOn w:val="TableNormal"/>
+    <w:rsid w:val="00823B8E"/>
+    <w:tblPr>
+      <w:tblBorders>
+        <w:top w:val="single" w:sz="4" w:space="0" w:color="auto"/>
+        <w:left w:val="single" w:sz="4" w:space="0" w:color="auto"/>
+        <w:bottom w:val="single" w:sz="4" w:space="0" w:color="auto"/>
+        <w:right w:val="single" w:sz="4" w:space="0" w:color="auto"/>
+        <w:insideH w:val="single" w:sz="4" w:space="0" w:color="auto"/>
+        <w:insideV w:val="single" w:sz="4" w:space="0" w:color="auto"/>
+      </w:tblBorders>
+    </w:tblPr>
+  </w:style>
 </w:styles>
 </file>
 
@@ -2546,6 +3183,21 @@
 </file>
 
 <file path=customXml/item1.xml><?xml version="1.0" encoding="utf-8"?>
+<p:properties xmlns:p="http://schemas.microsoft.com/office/2006/metadata/properties" xmlns:xsi="http://www.w3.org/2001/XMLSchema-instance" xmlns:pc="http://schemas.microsoft.com/office/infopath/2007/PartnerControls">
+  <documentManagement/>
+</p:properties>
+</file>
+
+<file path=customXml/item2.xml><?xml version="1.0" encoding="utf-8"?>
+<?mso-contentType ?>
+<FormTemplates xmlns="http://schemas.microsoft.com/sharepoint/v3/contenttype/forms">
+  <Display>DocumentLibraryForm</Display>
+  <Edit>DocumentLibraryForm</Edit>
+  <New>DocumentLibraryForm</New>
+</FormTemplates>
+</file>
+
+<file path=customXml/item3.xml><?xml version="1.0" encoding="utf-8"?>
 <ct:contentTypeSchema xmlns:ct="http://schemas.microsoft.com/office/2006/metadata/contentType" xmlns:ma="http://schemas.microsoft.com/office/2006/metadata/properties/metaAttributes" ct:_="" ma:_="" ma:contentTypeName="Document" ma:contentTypeID="0x0101009FAE03787DFA994FA271F9FD2B66756E" ma:contentTypeVersion="0" ma:contentTypeDescription="Create a new document." ma:contentTypeScope="" ma:versionID="30208050bfc5d94308a075d0575c18ed">
   <xsd:schema xmlns:xsd="http://www.w3.org/2001/XMLSchema" xmlns:xs="http://www.w3.org/2001/XMLSchema" xmlns:p="http://schemas.microsoft.com/office/2006/metadata/properties" targetNamespace="http://schemas.microsoft.com/office/2006/metadata/properties" ma:root="true" ma:fieldsID="fbcbbdfa5982cb175ec22d50f8209366">
     <xsd:element name="properties">
@@ -2659,26 +3311,34 @@
 </ct:contentTypeSchema>
 </file>
 
-<file path=customXml/item2.xml><?xml version="1.0" encoding="utf-8"?>
-<?mso-contentType ?>
-<FormTemplates xmlns="http://schemas.microsoft.com/sharepoint/v3/contenttype/forms">
-  <Display>DocumentLibraryForm</Display>
-  <Edit>DocumentLibraryForm</Edit>
-  <New>DocumentLibraryForm</New>
-</FormTemplates>
-</file>
-
-<file path=customXml/item3.xml><?xml version="1.0" encoding="utf-8"?>
-<p:properties xmlns:p="http://schemas.microsoft.com/office/2006/metadata/properties" xmlns:xsi="http://www.w3.org/2001/XMLSchema-instance" xmlns:pc="http://schemas.microsoft.com/office/infopath/2007/PartnerControls">
-  <documentManagement/>
-</p:properties>
-</file>
-
 <file path=customXml/item4.xml><?xml version="1.0" encoding="utf-8"?>
 <b:Sources xmlns:b="http://schemas.openxmlformats.org/officeDocument/2006/bibliography" xmlns="http://schemas.openxmlformats.org/officeDocument/2006/bibliography" SelectedStyle="\APASixthEditionOfficeOnline.xsl" StyleName="APA" Version="6"/>
 </file>
 
 <file path=customXml/itemProps1.xml><?xml version="1.0" encoding="utf-8"?>
+<ds:datastoreItem xmlns:ds="http://schemas.openxmlformats.org/officeDocument/2006/customXml" ds:itemID="{27E19391-8D95-4764-8AE4-98D98BD67787}">
+  <ds:schemaRefs>
+    <ds:schemaRef ds:uri="http://purl.org/dc/elements/1.1/"/>
+    <ds:schemaRef ds:uri="http://schemas.microsoft.com/office/infopath/2007/PartnerControls"/>
+    <ds:schemaRef ds:uri="http://purl.org/dc/terms/"/>
+    <ds:schemaRef ds:uri="http://schemas.microsoft.com/office/2006/documentManagement/types"/>
+    <ds:schemaRef ds:uri="http://purl.org/dc/dcmitype/"/>
+    <ds:schemaRef ds:uri="http://schemas.microsoft.com/office/2006/metadata/properties"/>
+    <ds:schemaRef ds:uri="http://schemas.openxmlformats.org/package/2006/metadata/core-properties"/>
+    <ds:schemaRef ds:uri="http://www.w3.org/XML/1998/namespace"/>
+  </ds:schemaRefs>
+</ds:datastoreItem>
+</file>
+
+<file path=customXml/itemProps2.xml><?xml version="1.0" encoding="utf-8"?>
+<ds:datastoreItem xmlns:ds="http://schemas.openxmlformats.org/officeDocument/2006/customXml" ds:itemID="{BB7C5949-E21A-433F-8AC2-02D325AB5255}">
+  <ds:schemaRefs>
+    <ds:schemaRef ds:uri="http://schemas.microsoft.com/sharepoint/v3/contenttype/forms"/>
+  </ds:schemaRefs>
+</ds:datastoreItem>
+</file>
+
+<file path=customXml/itemProps3.xml><?xml version="1.0" encoding="utf-8"?>
 <ds:datastoreItem xmlns:ds="http://schemas.openxmlformats.org/officeDocument/2006/customXml" ds:itemID="{1EB29248-B4FD-4221-A781-416999AD36B6}">
   <ds:schemaRefs>
     <ds:schemaRef ds:uri="http://schemas.microsoft.com/office/2006/metadata/contentType"/>
@@ -2694,31 +3354,8 @@
 </ds:datastoreItem>
 </file>
 
-<file path=customXml/itemProps2.xml><?xml version="1.0" encoding="utf-8"?>
-<ds:datastoreItem xmlns:ds="http://schemas.openxmlformats.org/officeDocument/2006/customXml" ds:itemID="{BB7C5949-E21A-433F-8AC2-02D325AB5255}">
-  <ds:schemaRefs>
-    <ds:schemaRef ds:uri="http://schemas.microsoft.com/sharepoint/v3/contenttype/forms"/>
-  </ds:schemaRefs>
-</ds:datastoreItem>
-</file>
-
-<file path=customXml/itemProps3.xml><?xml version="1.0" encoding="utf-8"?>
-<ds:datastoreItem xmlns:ds="http://schemas.openxmlformats.org/officeDocument/2006/customXml" ds:itemID="{27E19391-8D95-4764-8AE4-98D98BD67787}">
-  <ds:schemaRefs>
-    <ds:schemaRef ds:uri="http://purl.org/dc/elements/1.1/"/>
-    <ds:schemaRef ds:uri="http://schemas.microsoft.com/office/infopath/2007/PartnerControls"/>
-    <ds:schemaRef ds:uri="http://purl.org/dc/terms/"/>
-    <ds:schemaRef ds:uri="http://schemas.microsoft.com/office/2006/documentManagement/types"/>
-    <ds:schemaRef ds:uri="http://purl.org/dc/dcmitype/"/>
-    <ds:schemaRef ds:uri="http://schemas.microsoft.com/office/2006/metadata/properties"/>
-    <ds:schemaRef ds:uri="http://schemas.openxmlformats.org/package/2006/metadata/core-properties"/>
-    <ds:schemaRef ds:uri="http://www.w3.org/XML/1998/namespace"/>
-  </ds:schemaRefs>
-</ds:datastoreItem>
-</file>
-
 <file path=customXml/itemProps4.xml><?xml version="1.0" encoding="utf-8"?>
-<ds:datastoreItem xmlns:ds="http://schemas.openxmlformats.org/officeDocument/2006/customXml" ds:itemID="{899FF56E-A99B-49EB-BCE3-797D22F471CF}">
+<ds:datastoreItem xmlns:ds="http://schemas.openxmlformats.org/officeDocument/2006/customXml" ds:itemID="{6409CB92-B18F-4F9F-B6A5-5C8BA1B03722}">
   <ds:schemaRefs>
     <ds:schemaRef ds:uri="http://schemas.openxmlformats.org/officeDocument/2006/bibliography"/>
   </ds:schemaRefs>

</xml_diff>